<commit_message>
modification du fichier gitignore
</commit_message>
<xml_diff>
--- a/docs/Dossierprojet-FinaldptDWFS_343236_20240405103233.docx
+++ b/docs/Dossierprojet-FinaldptDWFS_343236_20240405103233.docx
@@ -4213,7 +4213,25 @@
           <w:sz w:val="26"/>
           <w:szCs w:val="26"/>
         </w:rPr>
-        <w:t xml:space="preserve">Pour ce faire, les technologies à employer pour le développement de cette application seront les langages de programmation Node.JS et/ou PHP pour le backend, le framework JavaScript React pour le frontend, et la base de données </w:t>
+        <w:t xml:space="preserve">Pour ce faire, les technologies à employer pour le développement de cette application seront les langages de programmation Node.JS et/ou PHP pour le backend, le </w:t>
+      </w:r>
+      <w:proofErr w:type="spellStart"/>
+      <w:r>
+        <w:rPr>
+          <w:rFonts w:ascii="Arial" w:hAnsi="Arial" w:cs="Arial"/>
+          <w:sz w:val="26"/>
+          <w:szCs w:val="26"/>
+        </w:rPr>
+        <w:t>framework</w:t>
+      </w:r>
+      <w:proofErr w:type="spellEnd"/>
+      <w:r>
+        <w:rPr>
+          <w:rFonts w:ascii="Arial" w:hAnsi="Arial" w:cs="Arial"/>
+          <w:sz w:val="26"/>
+          <w:szCs w:val="26"/>
+        </w:rPr>
+        <w:t xml:space="preserve"> JavaScript React pour le frontend, et la base de données </w:t>
       </w:r>
       <w:r>
         <w:rPr>
@@ -5388,6 +5406,19 @@
         </w:rPr>
         <w:t xml:space="preserve">Organisation des documents </w:t>
       </w:r>
+      <w:r>
+        <w:rPr>
+          <w:rFonts w:ascii="Arial" w:hAnsi="Arial" w:cs="Arial"/>
+          <w:b/>
+          <w:bCs/>
+          <w:i/>
+          <w:iCs/>
+          <w:sz w:val="26"/>
+          <w:szCs w:val="26"/>
+          <w:u w:val="single"/>
+        </w:rPr>
+        <w:t>PDF</w:t>
+      </w:r>
     </w:p>
     <w:p>
       <w:pPr>
@@ -5456,6 +5487,19 @@
           <w:u w:val="single"/>
         </w:rPr>
         <w:t>Recherche et récupération de documents</w:t>
+      </w:r>
+      <w:r>
+        <w:rPr>
+          <w:rFonts w:ascii="Arial" w:hAnsi="Arial" w:cs="Arial"/>
+          <w:b/>
+          <w:bCs/>
+          <w:i/>
+          <w:iCs/>
+          <w:sz w:val="26"/>
+          <w:szCs w:val="26"/>
+          <w:u w:val="single"/>
+        </w:rPr>
+        <w:t xml:space="preserve"> PDF</w:t>
       </w:r>
     </w:p>
     <w:p>
@@ -11351,7 +11395,25 @@
           <w:sz w:val="22"/>
           <w:szCs w:val="22"/>
         </w:rPr>
-        <w:t xml:space="preserve"> new bibliotippee --version=7.0 --</w:t>
+        <w:t xml:space="preserve"> new </w:t>
+      </w:r>
+      <w:proofErr w:type="spellStart"/>
+      <w:r>
+        <w:rPr>
+          <w:rFonts w:ascii="Arial" w:hAnsi="Arial" w:cs="Arial"/>
+          <w:sz w:val="22"/>
+          <w:szCs w:val="22"/>
+        </w:rPr>
+        <w:t>bibliotippee</w:t>
+      </w:r>
+      <w:proofErr w:type="spellEnd"/>
+      <w:r>
+        <w:rPr>
+          <w:rFonts w:ascii="Arial" w:hAnsi="Arial" w:cs="Arial"/>
+          <w:sz w:val="22"/>
+          <w:szCs w:val="22"/>
+        </w:rPr>
+        <w:t xml:space="preserve"> --version=7.0 --</w:t>
       </w:r>
       <w:proofErr w:type="spellStart"/>
       <w:r>
@@ -11683,25 +11745,7 @@
           <w:sz w:val="26"/>
           <w:szCs w:val="26"/>
         </w:rPr>
-        <w:t xml:space="preserve">Notons, que j’ai choisi Git et </w:t>
-      </w:r>
-      <w:proofErr w:type="spellStart"/>
-      <w:r>
-        <w:rPr>
-          <w:rFonts w:ascii="Arial" w:hAnsi="Arial" w:cs="Arial"/>
-          <w:sz w:val="26"/>
-          <w:szCs w:val="26"/>
-        </w:rPr>
-        <w:t>Github</w:t>
-      </w:r>
-      <w:proofErr w:type="spellEnd"/>
-      <w:r>
-        <w:rPr>
-          <w:rFonts w:ascii="Arial" w:hAnsi="Arial" w:cs="Arial"/>
-          <w:sz w:val="26"/>
-          <w:szCs w:val="26"/>
-        </w:rPr>
-        <w:t xml:space="preserve"> comme système de </w:t>
+        <w:t xml:space="preserve">Notons, que j’ai choisi Git et Github comme système de </w:t>
       </w:r>
       <w:proofErr w:type="spellStart"/>
       <w:r>
@@ -14393,6 +14437,7 @@
           <w:rFonts w:ascii="Arial" w:hAnsi="Arial" w:cs="Arial"/>
           <w:sz w:val="22"/>
           <w:szCs w:val="22"/>
+          <w:lang w:val="en-US"/>
         </w:rPr>
       </w:pPr>
       <w:r>
@@ -14400,6 +14445,7 @@
           <w:rFonts w:ascii="Arial" w:hAnsi="Arial" w:cs="Arial"/>
           <w:sz w:val="22"/>
           <w:szCs w:val="22"/>
+          <w:lang w:val="en-US"/>
         </w:rPr>
         <w:t xml:space="preserve">&gt;&gt; </w:t>
       </w:r>
@@ -14409,6 +14455,7 @@
           <w:rFonts w:ascii="Arial" w:hAnsi="Arial" w:cs="Arial"/>
           <w:sz w:val="22"/>
           <w:szCs w:val="22"/>
+          <w:lang w:val="en-US"/>
         </w:rPr>
         <w:t>symfony</w:t>
       </w:r>
@@ -14418,8 +14465,9 @@
           <w:rFonts w:ascii="Arial" w:hAnsi="Arial" w:cs="Arial"/>
           <w:sz w:val="22"/>
           <w:szCs w:val="22"/>
-        </w:rPr>
-        <w:t xml:space="preserve"> composer </w:t>
+          <w:lang w:val="en-US"/>
+        </w:rPr>
+        <w:t xml:space="preserve"> composer req "</w:t>
       </w:r>
       <w:proofErr w:type="spellStart"/>
       <w:r>
@@ -14427,8 +14475,9 @@
           <w:rFonts w:ascii="Arial" w:hAnsi="Arial" w:cs="Arial"/>
           <w:sz w:val="22"/>
           <w:szCs w:val="22"/>
-        </w:rPr>
-        <w:t>req</w:t>
+          <w:lang w:val="en-US"/>
+        </w:rPr>
+        <w:t>easycorp</w:t>
       </w:r>
       <w:proofErr w:type="spellEnd"/>
       <w:r>
@@ -14436,44 +14485,9 @@
           <w:rFonts w:ascii="Arial" w:hAnsi="Arial" w:cs="Arial"/>
           <w:sz w:val="22"/>
           <w:szCs w:val="22"/>
-        </w:rPr>
-        <w:t xml:space="preserve"> "</w:t>
-      </w:r>
-      <w:proofErr w:type="spellStart"/>
-      <w:r>
-        <w:rPr>
-          <w:rFonts w:ascii="Arial" w:hAnsi="Arial" w:cs="Arial"/>
-          <w:sz w:val="22"/>
-          <w:szCs w:val="22"/>
-        </w:rPr>
-        <w:t>easycorp</w:t>
-      </w:r>
-      <w:proofErr w:type="spellEnd"/>
-      <w:r>
-        <w:rPr>
-          <w:rFonts w:ascii="Arial" w:hAnsi="Arial" w:cs="Arial"/>
-          <w:sz w:val="22"/>
-          <w:szCs w:val="22"/>
-        </w:rPr>
-        <w:t>/easyadmin-</w:t>
-      </w:r>
-      <w:proofErr w:type="gramStart"/>
-      <w:r>
-        <w:rPr>
-          <w:rFonts w:ascii="Arial" w:hAnsi="Arial" w:cs="Arial"/>
-          <w:sz w:val="22"/>
-          <w:szCs w:val="22"/>
-        </w:rPr>
-        <w:t>bundle:</w:t>
-      </w:r>
-      <w:proofErr w:type="gramEnd"/>
-      <w:r>
-        <w:rPr>
-          <w:rFonts w:ascii="Arial" w:hAnsi="Arial" w:cs="Arial"/>
-          <w:sz w:val="22"/>
-          <w:szCs w:val="22"/>
-        </w:rPr>
-        <w:t>4.x-dev"</w:t>
+          <w:lang w:val="en-US"/>
+        </w:rPr>
+        <w:t>/easyadmin-bundle:4.x-dev"</w:t>
       </w:r>
     </w:p>
     <w:p>
@@ -15075,6 +15089,15 @@
           <w:szCs w:val="26"/>
         </w:rPr>
       </w:pPr>
+      <w:r>
+        <w:rPr>
+          <w:rFonts w:ascii="Arial" w:hAnsi="Arial" w:cs="Arial"/>
+          <w:sz w:val="26"/>
+          <w:szCs w:val="26"/>
+          <w:highlight w:val="yellow"/>
+        </w:rPr>
+        <w:t>TODO</w:t>
+      </w:r>
     </w:p>
     <w:p>
       <w:pPr>
@@ -15555,7 +15578,23 @@
           <w:sz w:val="26"/>
           <w:szCs w:val="26"/>
         </w:rPr>
-        <w:t>secutity.yaml</w:t>
+        <w:t>secu</w:t>
+      </w:r>
+      <w:r>
+        <w:rPr>
+          <w:rFonts w:ascii="Arial" w:hAnsi="Arial" w:cs="Arial"/>
+          <w:sz w:val="26"/>
+          <w:szCs w:val="26"/>
+        </w:rPr>
+        <w:t>r</w:t>
+      </w:r>
+      <w:r>
+        <w:rPr>
+          <w:rFonts w:ascii="Arial" w:hAnsi="Arial" w:cs="Arial"/>
+          <w:sz w:val="26"/>
+          <w:szCs w:val="26"/>
+        </w:rPr>
+        <w:t>ity.yaml</w:t>
       </w:r>
       <w:proofErr w:type="spellEnd"/>
       <w:proofErr w:type="gramEnd"/>
@@ -16124,7 +16163,23 @@
           <w:sz w:val="26"/>
           <w:szCs w:val="26"/>
         </w:rPr>
-        <w:t xml:space="preserve"> que j’ai modifié pour tenir compte de ma charte graphique.</w:t>
+        <w:t xml:space="preserve"> que j’ai modifié</w:t>
+      </w:r>
+      <w:r>
+        <w:rPr>
+          <w:rFonts w:ascii="Arial" w:hAnsi="Arial" w:cs="Arial"/>
+          <w:sz w:val="26"/>
+          <w:szCs w:val="26"/>
+        </w:rPr>
+        <w:t>s</w:t>
+      </w:r>
+      <w:r>
+        <w:rPr>
+          <w:rFonts w:ascii="Arial" w:hAnsi="Arial" w:cs="Arial"/>
+          <w:sz w:val="26"/>
+          <w:szCs w:val="26"/>
+        </w:rPr>
+        <w:t xml:space="preserve"> pour tenir compte de ma charte graphique.</w:t>
       </w:r>
     </w:p>
     <w:p>
@@ -16420,25 +16475,7 @@
           <w:sz w:val="26"/>
           <w:szCs w:val="26"/>
         </w:rPr>
-        <w:t xml:space="preserve"> </w:t>
-      </w:r>
-      <w:proofErr w:type="spellStart"/>
-      <w:r>
-        <w:rPr>
-          <w:rFonts w:ascii="Arial" w:hAnsi="Arial" w:cs="Arial"/>
-          <w:sz w:val="26"/>
-          <w:szCs w:val="26"/>
-        </w:rPr>
-        <w:t>React</w:t>
-      </w:r>
-      <w:proofErr w:type="spellEnd"/>
-      <w:r>
-        <w:rPr>
-          <w:rFonts w:ascii="Arial" w:hAnsi="Arial" w:cs="Arial"/>
-          <w:sz w:val="26"/>
-          <w:szCs w:val="26"/>
-        </w:rPr>
-        <w:t xml:space="preserve"> JS pour réduire les rechargements des pages et </w:t>
+        <w:t xml:space="preserve"> React JS pour réduire les rechargements des pages et </w:t>
       </w:r>
       <w:r>
         <w:rPr>
@@ -18162,6 +18199,9 @@
           <w:p/>
           <w:p>
             <w:r>
+              <w:rPr>
+                <w:noProof/>
+              </w:rPr>
               <w:drawing>
                 <wp:inline distT="0" distB="0" distL="0" distR="0" wp14:anchorId="0BA5B27F" wp14:editId="6EBD68AF">
                   <wp:extent cx="8892540" cy="4933315"/>
@@ -18261,6 +18301,9 @@
           <w:p/>
           <w:p>
             <w:r>
+              <w:rPr>
+                <w:noProof/>
+              </w:rPr>
               <w:drawing>
                 <wp:inline distT="0" distB="0" distL="0" distR="0" wp14:anchorId="7365E467" wp14:editId="26F833BD">
                   <wp:extent cx="8892540" cy="4786630"/>
@@ -18361,6 +18404,9 @@
           <w:p/>
           <w:p>
             <w:r>
+              <w:rPr>
+                <w:noProof/>
+              </w:rPr>
               <w:drawing>
                 <wp:inline distT="0" distB="0" distL="0" distR="0" wp14:anchorId="1AE597EE" wp14:editId="750236C3">
                   <wp:extent cx="8892540" cy="4912995"/>
@@ -18460,6 +18506,9 @@
           <w:p/>
           <w:p>
             <w:r>
+              <w:rPr>
+                <w:noProof/>
+              </w:rPr>
               <w:drawing>
                 <wp:inline distT="0" distB="0" distL="0" distR="0" wp14:anchorId="70FBC49B" wp14:editId="05B27290">
                   <wp:extent cx="8892540" cy="4610100"/>
@@ -18551,6 +18600,9 @@
           </w:p>
           <w:p>
             <w:r>
+              <w:rPr>
+                <w:noProof/>
+              </w:rPr>
               <w:drawing>
                 <wp:inline distT="0" distB="0" distL="0" distR="0" wp14:anchorId="29E1A25B" wp14:editId="501E3EB2">
                   <wp:extent cx="8892540" cy="4569460"/>

</xml_diff>